<commit_message>
testing dual branch day 1
</commit_message>
<xml_diff>
--- a/FirstFolder/MasterBranchFile.docx
+++ b/FirstFolder/MasterBranchFile.docx
@@ -5,6 +5,11 @@
     <w:p>
       <w:r>
         <w:t>This is on the master branch</w:t>
+      </w:r>
+    </w:p>
+    <w:p>
+      <w:r>
+        <w:t>This line was created on karamanApril27 branch</w:t>
       </w:r>
       <w:bookmarkStart w:id="0" w:name="_GoBack"/>
       <w:bookmarkEnd w:id="0"/>

</xml_diff>

<commit_message>
Daily changes to go live- Day2
</commit_message>
<xml_diff>
--- a/FirstFolder/MasterBranchFile.docx
+++ b/FirstFolder/MasterBranchFile.docx
@@ -10,6 +10,11 @@
     <w:p>
       <w:r>
         <w:t>This line was created on karamanApril27 branch</w:t>
+      </w:r>
+    </w:p>
+    <w:p>
+      <w:r>
+        <w:t>This line was created on karamanApril28 branch</w:t>
       </w:r>
       <w:bookmarkStart w:id="0" w:name="_GoBack"/>
       <w:bookmarkEnd w:id="0"/>

</xml_diff>